<commit_message>
Blatt 4 - Aufgabe 1 - eine Zusatz + Word File Cleanup
</commit_message>
<xml_diff>
--- a/blatt04/G02B4A_Back-Behrendt-Staeger.docx
+++ b/blatt04/G02B4A_Back-Behrendt-Staeger.docx
@@ -12,7 +12,7 @@
           <w:lang w:eastAsia="de-DE"/>
         </w:rPr>
         <w:drawing>
-          <wp:anchor distT="0" distB="0" distL="114300" distR="114300" simplePos="0" relativeHeight="251657216" behindDoc="0" locked="0" layoutInCell="1" allowOverlap="1" wp14:anchorId="62A8C961" wp14:editId="004277AB">
+          <wp:anchor distT="0" distB="0" distL="114300" distR="114300" simplePos="0" relativeHeight="251658240" behindDoc="0" locked="0" layoutInCell="1" allowOverlap="1" wp14:anchorId="62A8C961" wp14:editId="004277AB">
             <wp:simplePos x="0" y="0"/>
             <wp:positionH relativeFrom="column">
               <wp:posOffset>5402580</wp:posOffset>
@@ -11354,8 +11354,6 @@
         </w:rPr>
         <w:t>niert. Berechnen Sie fü</w:t>
       </w:r>
-      <w:bookmarkStart w:id="0" w:name="_GoBack"/>
-      <w:bookmarkEnd w:id="0"/>
       <w:r>
         <w:rPr>
           <w:rFonts w:ascii="Arial" w:hAnsi="Arial" w:cs="Arial"/>
@@ -11445,8 +11443,38 @@
         <w:rPr>
           <w:rFonts w:ascii="Arial" w:hAnsi="Arial" w:cs="Arial"/>
         </w:rPr>
-        <w:t>festgelegt. Nennen Sie jeweils einen Vor- und Nachteil f r kurze bzw. lange Zeitscheiben.</w:t>
-      </w:r>
+        <w:t>festgelegt. Nennen Sie je</w:t>
+      </w:r>
+      <w:r>
+        <w:rPr>
+          <w:rFonts w:ascii="Arial" w:hAnsi="Arial" w:cs="Arial"/>
+        </w:rPr>
+        <w:t>weils einen Vor- und Nachteil fü</w:t>
+      </w:r>
+      <w:r>
+        <w:rPr>
+          <w:rFonts w:ascii="Arial" w:hAnsi="Arial" w:cs="Arial"/>
+        </w:rPr>
+        <w:t>r kurze bzw. lange Zeitscheiben.</w:t>
+      </w:r>
+    </w:p>
+    <w:p>
+      <w:pPr>
+        <w:spacing w:after="184" w:line="255" w:lineRule="auto"/>
+        <w:ind w:left="546" w:right="262"/>
+        <w:jc w:val="both"/>
+        <w:rPr>
+          <w:rFonts w:ascii="Arial" w:hAnsi="Arial" w:cs="Arial"/>
+        </w:rPr>
+      </w:pPr>
+      <w:r>
+        <w:rPr>
+          <w:rFonts w:ascii="Arial" w:hAnsi="Arial" w:cs="Arial"/>
+        </w:rPr>
+        <w:t>Kurze Zeitscheiben ermöglichen ein schnelles Umschalten zwischen alle bereitstehenden Prozessen und somit eine schnellere Reaktion auf Ereignisse. Jedoch steht den einzelnen Prozessen pro „Aktivierung“ weniger Zeit zur Verfügung, somit kann unter Umständen nicht vollständig auf Aktion reagiert werden. Ein weiterer Nachteil besteht darin, dass viele Prozesswechsel durchgeführt werden, die Zeit kosten. Ein relativ kurzer Prozess kann dadurch lange brauchen, dass bis er wieder an der Reihe ist.</w:t>
+      </w:r>
+      <w:bookmarkStart w:id="0" w:name="_GoBack"/>
+      <w:bookmarkEnd w:id="0"/>
     </w:p>
     <w:p>
       <w:pPr>
@@ -12627,6 +12655,7 @@
         <w:rPr>
           <w:rFonts w:ascii="Arial" w:hAnsi="Arial" w:cs="Arial"/>
         </w:rPr>
+        <w:lastRenderedPageBreak/>
         <w:t xml:space="preserve">Illustrieren Sie f r das Zeitintervall </w:t>
       </w:r>
       <w:r>
@@ -12800,14 +12829,7 @@
         <w:rPr>
           <w:rFonts w:ascii="Arial" w:hAnsi="Arial" w:cs="Arial"/>
         </w:rPr>
-        <w:t xml:space="preserve">t bzw. Deadline </w:t>
-      </w:r>
-      <w:r>
-        <w:rPr>
-          <w:rFonts w:ascii="Arial" w:hAnsi="Arial" w:cs="Arial"/>
-        </w:rPr>
-        <w:lastRenderedPageBreak/>
-        <w:t>haben, soll der Auftrag mi</w:t>
+        <w:t>t bzw. Deadline haben, soll der Auftrag mi</w:t>
       </w:r>
       <w:r>
         <w:rPr>
@@ -14436,7 +14458,14 @@
         <w:rPr>
           <w:rFonts w:ascii="Arial" w:hAnsi="Arial" w:cs="Arial"/>
         </w:rPr>
-        <w:t>ngung eines Auftrags nur geschieht, wenn der h her priorisierte Auftrag alle erforderlichen Ressour</w:t>
+        <w:t xml:space="preserve">ngung eines </w:t>
+      </w:r>
+      <w:r>
+        <w:rPr>
+          <w:rFonts w:ascii="Arial" w:hAnsi="Arial" w:cs="Arial"/>
+        </w:rPr>
+        <w:lastRenderedPageBreak/>
+        <w:t>Auftrags nur geschieht, wenn der h her priorisierte Auftrag alle erforderlichen Ressour</w:t>
       </w:r>
       <w:r>
         <w:rPr>
@@ -14889,7 +14918,6 @@
         <w:rPr>
           <w:rFonts w:ascii="Arial" w:hAnsi="Arial" w:cs="Arial"/>
         </w:rPr>
-        <w:lastRenderedPageBreak/>
         <w:t xml:space="preserve">(optional) Wie hat </w:t>
       </w:r>
       <w:r>
@@ -14995,7 +15023,7 @@
       <w:rPr>
         <w:noProof/>
       </w:rPr>
-      <w:t>2</w:t>
+      <w:t>3</w:t>
     </w:r>
     <w:r>
       <w:rPr>

</xml_diff>